<commit_message>
Update project numbers to match new exercise numbers for chap 7C
</commit_message>
<xml_diff>
--- a/labmanual/English/WW101-07c-MQTT-AWS.docx
+++ b/labmanual/English/WW101-07c-MQTT-AWS.docx
@@ -8,8 +8,6 @@
           <w:rStyle w:val="BookTitle"/>
         </w:rPr>
       </w:pPr>
-      <w:bookmarkStart w:id="0" w:name="_GoBack"/>
-      <w:bookmarkEnd w:id="0"/>
       <w:r>
         <w:rPr>
           <w:rStyle w:val="BookTitle"/>
@@ -1689,12 +1687,12 @@
       <w:pPr>
         <w:pStyle w:val="Heading1"/>
       </w:pPr>
-      <w:bookmarkStart w:id="1" w:name="_Toc500767602"/>
+      <w:bookmarkStart w:id="0" w:name="_Toc500767602"/>
       <w:r>
         <w:lastRenderedPageBreak/>
         <w:t>Amazon Web Services (AWS)</w:t>
       </w:r>
-      <w:bookmarkEnd w:id="1"/>
+      <w:bookmarkEnd w:id="0"/>
     </w:p>
     <w:p>
       <w:hyperlink r:id="rId9" w:history="1">
@@ -2004,12 +2002,12 @@
       <w:pPr>
         <w:pStyle w:val="Heading1"/>
       </w:pPr>
-      <w:bookmarkStart w:id="2" w:name="_Toc500767603"/>
+      <w:bookmarkStart w:id="1" w:name="_Toc500767603"/>
       <w:r>
         <w:lastRenderedPageBreak/>
         <w:t>AWS IoT Introduction</w:t>
       </w:r>
-      <w:bookmarkEnd w:id="2"/>
+      <w:bookmarkEnd w:id="1"/>
     </w:p>
     <w:p>
       <w:r>
@@ -2263,12 +2261,12 @@
       <w:pPr>
         <w:pStyle w:val="Heading1"/>
       </w:pPr>
-      <w:bookmarkStart w:id="3" w:name="_Toc500767604"/>
+      <w:bookmarkStart w:id="2" w:name="_Toc500767604"/>
       <w:r>
         <w:lastRenderedPageBreak/>
         <w:t>AWS IoT Resources</w:t>
       </w:r>
-      <w:bookmarkEnd w:id="3"/>
+      <w:bookmarkEnd w:id="2"/>
     </w:p>
     <w:p>
       <w:r>
@@ -2578,7 +2576,7 @@
       <w:pPr>
         <w:pStyle w:val="Heading1"/>
       </w:pPr>
-      <w:bookmarkStart w:id="4" w:name="_Toc500767605"/>
+      <w:bookmarkStart w:id="3" w:name="_Toc500767605"/>
       <w:r>
         <w:lastRenderedPageBreak/>
         <w:t xml:space="preserve">AWS </w:t>
@@ -2586,19 +2584,19 @@
       <w:r>
         <w:t>IoT Console</w:t>
       </w:r>
+      <w:bookmarkEnd w:id="3"/>
+    </w:p>
+    <w:p>
+      <w:pPr>
+        <w:pStyle w:val="Heading2"/>
+      </w:pPr>
+      <w:bookmarkStart w:id="4" w:name="_Toc500767606"/>
+      <w:r>
+        <w:t>Creating an AWS IoT Account</w:t>
+      </w:r>
       <w:bookmarkEnd w:id="4"/>
     </w:p>
     <w:p>
-      <w:pPr>
-        <w:pStyle w:val="Heading2"/>
-      </w:pPr>
-      <w:bookmarkStart w:id="5" w:name="_Toc500767606"/>
-      <w:r>
-        <w:t>Creating an AWS IoT Account</w:t>
-      </w:r>
-      <w:bookmarkEnd w:id="5"/>
-    </w:p>
-    <w:p>
       <w:r>
         <w:t xml:space="preserve">To create a new AWS account, you need to provide a credit card number. The basic account is free for a year but if you don’t cancel before that (or remove your credit card from the Amazon payment options) it will start charging your credit card after a year. For that reason, we have setup a class AWS account </w:t>
       </w:r>
@@ -2661,10 +2659,10 @@
           <w:noProof/>
         </w:rPr>
         <w:drawing>
-          <wp:inline distT="0" distB="0" distL="0" distR="0" wp14:anchorId="40EA9B3B" wp14:editId="0351FB1B">
-            <wp:extent cx="6209858" cy="3867150"/>
-            <wp:effectExtent l="0" t="0" r="635" b="0"/>
-            <wp:docPr id="25" name="Picture 25"/>
+          <wp:inline distT="0" distB="0" distL="0" distR="0" wp14:anchorId="22986A9C" wp14:editId="6DCFEB77">
+            <wp:extent cx="5943600" cy="3392170"/>
+            <wp:effectExtent l="0" t="0" r="0" b="0"/>
+            <wp:docPr id="1" name="Picture 1"/>
             <wp:cNvGraphicFramePr>
               <a:graphicFrameLocks xmlns:a="http://schemas.openxmlformats.org/drawingml/2006/main" noChangeAspect="1"/>
             </wp:cNvGraphicFramePr>
@@ -2675,27 +2673,20 @@
                     <pic:cNvPr id="1" name=""/>
                     <pic:cNvPicPr/>
                   </pic:nvPicPr>
-                  <pic:blipFill rotWithShape="1">
+                  <pic:blipFill>
                     <a:blip r:embed="rId23"/>
-                    <a:srcRect t="14594" r="11218" b="6735"/>
-                    <a:stretch/>
+                    <a:stretch>
+                      <a:fillRect/>
+                    </a:stretch>
                   </pic:blipFill>
-                  <pic:spPr bwMode="auto">
+                  <pic:spPr>
                     <a:xfrm>
                       <a:off x="0" y="0"/>
-                      <a:ext cx="6214587" cy="3870095"/>
+                      <a:ext cx="5943600" cy="3392170"/>
                     </a:xfrm>
                     <a:prstGeom prst="rect">
                       <a:avLst/>
                     </a:prstGeom>
-                    <a:ln>
-                      <a:noFill/>
-                    </a:ln>
-                    <a:extLst>
-                      <a:ext uri="{53640926-AAD7-44D8-BBD7-CCE9431645EC}">
-                        <a14:shadowObscured xmlns:a14="http://schemas.microsoft.com/office/drawing/2010/main"/>
-                      </a:ext>
-                    </a:extLst>
                   </pic:spPr>
                 </pic:pic>
               </a:graphicData>
@@ -2717,14 +2708,14 @@
         <w:pStyle w:val="Heading2"/>
       </w:pPr>
       <w:hyperlink r:id="rId24" w:history="1">
-        <w:bookmarkStart w:id="6" w:name="_Toc500767607"/>
+        <w:bookmarkStart w:id="5" w:name="_Toc500767607"/>
         <w:r>
           <w:rPr>
             <w:rStyle w:val="Hyperlink"/>
           </w:rPr>
           <w:t>Thing Shadow</w:t>
         </w:r>
-        <w:bookmarkEnd w:id="6"/>
+        <w:bookmarkEnd w:id="5"/>
       </w:hyperlink>
     </w:p>
     <w:p>
@@ -3430,11 +3421,11 @@
       <w:pPr>
         <w:pStyle w:val="Heading2"/>
       </w:pPr>
-      <w:bookmarkStart w:id="7" w:name="_Toc500767608"/>
+      <w:bookmarkStart w:id="6" w:name="_Toc500767608"/>
       <w:r>
         <w:t>Topics</w:t>
       </w:r>
-      <w:bookmarkEnd w:id="7"/>
+      <w:bookmarkEnd w:id="6"/>
     </w:p>
     <w:p>
       <w:r>
@@ -3590,14 +3581,14 @@
         <w:pStyle w:val="Heading2"/>
       </w:pPr>
       <w:hyperlink r:id="rId27" w:history="1">
-        <w:bookmarkStart w:id="8" w:name="_Toc500767609"/>
+        <w:bookmarkStart w:id="7" w:name="_Toc500767609"/>
         <w:r>
           <w:rPr>
             <w:rStyle w:val="Hyperlink"/>
           </w:rPr>
           <w:t>Device Shadow Topics</w:t>
         </w:r>
-        <w:bookmarkEnd w:id="8"/>
+        <w:bookmarkEnd w:id="7"/>
       </w:hyperlink>
     </w:p>
     <w:p>
@@ -4269,7 +4260,7 @@
           <w:szCs w:val="28"/>
         </w:rPr>
       </w:pPr>
-      <w:bookmarkStart w:id="9" w:name="_Toc495328183"/>
+      <w:bookmarkStart w:id="8" w:name="_Toc495328183"/>
       <w:r>
         <w:br w:type="page"/>
       </w:r>
@@ -4278,13 +4269,13 @@
       <w:pPr>
         <w:pStyle w:val="Heading1"/>
       </w:pPr>
-      <w:bookmarkStart w:id="10" w:name="_Toc500767610"/>
+      <w:bookmarkStart w:id="9" w:name="_Toc500767610"/>
       <w:r>
         <w:lastRenderedPageBreak/>
         <w:t>Using MQTT with AWS</w:t>
       </w:r>
+      <w:bookmarkEnd w:id="8"/>
       <w:bookmarkEnd w:id="9"/>
-      <w:bookmarkEnd w:id="10"/>
     </w:p>
     <w:p>
       <w:r>
@@ -4848,12 +4839,12 @@
       <w:pPr>
         <w:pStyle w:val="Heading1"/>
       </w:pPr>
-      <w:bookmarkStart w:id="11" w:name="_Toc500767611"/>
+      <w:bookmarkStart w:id="10" w:name="_Toc500767611"/>
       <w:r>
         <w:lastRenderedPageBreak/>
         <w:t>Using HTTPS with AWS</w:t>
       </w:r>
-      <w:bookmarkEnd w:id="11"/>
+      <w:bookmarkEnd w:id="10"/>
     </w:p>
     <w:p>
       <w:r>
@@ -4974,28 +4965,28 @@
       <w:pPr>
         <w:pStyle w:val="Heading1"/>
       </w:pPr>
-      <w:bookmarkStart w:id="12" w:name="_Toc500767612"/>
+      <w:bookmarkStart w:id="11" w:name="_Toc500767612"/>
       <w:r>
         <w:lastRenderedPageBreak/>
         <w:t>Exercise(s)</w:t>
       </w:r>
+      <w:bookmarkEnd w:id="11"/>
+    </w:p>
+    <w:p>
+      <w:pPr>
+        <w:pStyle w:val="Exercise"/>
+      </w:pPr>
+      <w:bookmarkStart w:id="12" w:name="_Toc500767613"/>
+      <w:r>
+        <w:t xml:space="preserve">Run </w:t>
+      </w:r>
+      <w:r>
+        <w:t xml:space="preserve">the </w:t>
+      </w:r>
+      <w:r>
+        <w:t>AWS Tutorial</w:t>
+      </w:r>
       <w:bookmarkEnd w:id="12"/>
-    </w:p>
-    <w:p>
-      <w:pPr>
-        <w:pStyle w:val="Exercise"/>
-      </w:pPr>
-      <w:bookmarkStart w:id="13" w:name="_Toc500767613"/>
-      <w:r>
-        <w:t xml:space="preserve">Run </w:t>
-      </w:r>
-      <w:r>
-        <w:t xml:space="preserve">the </w:t>
-      </w:r>
-      <w:r>
-        <w:t>AWS Tutorial</w:t>
-      </w:r>
-      <w:bookmarkEnd w:id="13"/>
     </w:p>
     <w:p>
       <w:r>
@@ -5089,10 +5080,10 @@
           <w:noProof/>
         </w:rPr>
         <w:drawing>
-          <wp:inline distT="0" distB="0" distL="0" distR="0" wp14:anchorId="151E660F" wp14:editId="4A3DFD8E">
-            <wp:extent cx="5943600" cy="2599898"/>
-            <wp:effectExtent l="0" t="0" r="0" b="0"/>
-            <wp:docPr id="51" name="Picture 51"/>
+          <wp:inline distT="0" distB="0" distL="0" distR="0" wp14:anchorId="5F699E84" wp14:editId="4EC347E9">
+            <wp:extent cx="5943600" cy="4869815"/>
+            <wp:effectExtent l="0" t="0" r="0" b="6985"/>
+            <wp:docPr id="4" name="Picture 4"/>
             <wp:cNvGraphicFramePr>
               <a:graphicFrameLocks xmlns:a="http://schemas.openxmlformats.org/drawingml/2006/main" noChangeAspect="1"/>
             </wp:cNvGraphicFramePr>
@@ -5103,27 +5094,20 @@
                     <pic:cNvPr id="1" name=""/>
                     <pic:cNvPicPr/>
                   </pic:nvPicPr>
-                  <pic:blipFill rotWithShape="1">
+                  <pic:blipFill>
                     <a:blip r:embed="rId29"/>
-                    <a:srcRect b="5985"/>
-                    <a:stretch/>
+                    <a:stretch>
+                      <a:fillRect/>
+                    </a:stretch>
                   </pic:blipFill>
-                  <pic:spPr bwMode="auto">
+                  <pic:spPr>
                     <a:xfrm>
                       <a:off x="0" y="0"/>
-                      <a:ext cx="5943600" cy="2599898"/>
+                      <a:ext cx="5943600" cy="4869815"/>
                     </a:xfrm>
                     <a:prstGeom prst="rect">
                       <a:avLst/>
                     </a:prstGeom>
-                    <a:ln>
-                      <a:noFill/>
-                    </a:ln>
-                    <a:extLst>
-                      <a:ext uri="{53640926-AAD7-44D8-BBD7-CCE9431645EC}">
-                        <a14:shadowObscured xmlns:a14="http://schemas.microsoft.com/office/drawing/2010/main"/>
-                      </a:ext>
-                    </a:extLst>
                   </pic:spPr>
                 </pic:pic>
               </a:graphicData>
@@ -5151,10 +5135,10 @@
           <w:noProof/>
         </w:rPr>
         <w:drawing>
-          <wp:inline distT="0" distB="0" distL="0" distR="0" wp14:anchorId="4734FB97" wp14:editId="589D4285">
-            <wp:extent cx="5502076" cy="3086100"/>
-            <wp:effectExtent l="0" t="0" r="3810" b="0"/>
-            <wp:docPr id="26" name="Picture 26"/>
+          <wp:inline distT="0" distB="0" distL="0" distR="0" wp14:anchorId="2D39BEA1" wp14:editId="592033EE">
+            <wp:extent cx="5943600" cy="3126740"/>
+            <wp:effectExtent l="0" t="0" r="0" b="0"/>
+            <wp:docPr id="7" name="Picture 7"/>
             <wp:cNvGraphicFramePr>
               <a:graphicFrameLocks xmlns:a="http://schemas.openxmlformats.org/drawingml/2006/main" noChangeAspect="1"/>
             </wp:cNvGraphicFramePr>
@@ -5165,27 +5149,20 @@
                     <pic:cNvPr id="1" name=""/>
                     <pic:cNvPicPr/>
                   </pic:nvPicPr>
-                  <pic:blipFill rotWithShape="1">
+                  <pic:blipFill>
                     <a:blip r:embed="rId30"/>
-                    <a:srcRect t="26082" b="6299"/>
-                    <a:stretch/>
+                    <a:stretch>
+                      <a:fillRect/>
+                    </a:stretch>
                   </pic:blipFill>
-                  <pic:spPr bwMode="auto">
+                  <pic:spPr>
                     <a:xfrm>
                       <a:off x="0" y="0"/>
-                      <a:ext cx="5502076" cy="3086100"/>
+                      <a:ext cx="5943600" cy="3126740"/>
                     </a:xfrm>
                     <a:prstGeom prst="rect">
                       <a:avLst/>
                     </a:prstGeom>
-                    <a:ln>
-                      <a:noFill/>
-                    </a:ln>
-                    <a:extLst>
-                      <a:ext uri="{53640926-AAD7-44D8-BBD7-CCE9431645EC}">
-                        <a14:shadowObscured xmlns:a14="http://schemas.microsoft.com/office/drawing/2010/main"/>
-                      </a:ext>
-                    </a:extLst>
                   </pic:spPr>
                 </pic:pic>
               </a:graphicData>
@@ -5254,11 +5231,11 @@
         <w:lastRenderedPageBreak/>
         <w:t xml:space="preserve"> </w:t>
       </w:r>
-      <w:bookmarkStart w:id="14" w:name="_Toc500767614"/>
+      <w:bookmarkStart w:id="13" w:name="_Toc500767614"/>
       <w:r>
         <w:t>Create new AWS Thing</w:t>
       </w:r>
-      <w:bookmarkEnd w:id="14"/>
+      <w:bookmarkEnd w:id="13"/>
     </w:p>
     <w:p>
       <w:r>
@@ -6432,9 +6409,17 @@
       <w:pPr>
         <w:pStyle w:val="ListParagraph"/>
         <w:contextualSpacing w:val="0"/>
-      </w:pPr>
-      <w:r>
-        <w:t xml:space="preserve">Note that you can use the search box in the upper right corner to find your certificate by name. In fact, you can even enter your </w:t>
+        <w:rPr>
+          <w:noProof/>
+        </w:rPr>
+      </w:pPr>
+      <w:r>
+        <w:t>Note that you can use the search box in the upper right corner to find your certificate by</w:t>
+      </w:r>
+      <w:bookmarkStart w:id="14" w:name="_GoBack"/>
+      <w:bookmarkEnd w:id="14"/>
+      <w:r>
+        <w:t xml:space="preserve"> name. In fact, you can even enter your </w:t>
       </w:r>
       <w:r>
         <w:rPr>
@@ -6460,15 +6445,21 @@
         </w:rPr>
         <w:t xml:space="preserve"> </w:t>
       </w:r>
+    </w:p>
+    <w:p>
+      <w:pPr>
+        <w:pStyle w:val="ListParagraph"/>
+        <w:contextualSpacing w:val="0"/>
+      </w:pPr>
       <w:r>
         <w:rPr>
           <w:noProof/>
         </w:rPr>
         <w:drawing>
-          <wp:inline distT="0" distB="0" distL="0" distR="0" wp14:anchorId="41E39930" wp14:editId="53789A95">
-            <wp:extent cx="5943600" cy="2371725"/>
-            <wp:effectExtent l="0" t="0" r="0" b="9525"/>
-            <wp:docPr id="31" name="Picture 31"/>
+          <wp:inline distT="0" distB="0" distL="0" distR="0" wp14:anchorId="68BE0998" wp14:editId="1F83A07D">
+            <wp:extent cx="5597236" cy="2049330"/>
+            <wp:effectExtent l="0" t="0" r="3810" b="8255"/>
+            <wp:docPr id="15" name="Picture 15"/>
             <wp:cNvGraphicFramePr>
               <a:graphicFrameLocks xmlns:a="http://schemas.openxmlformats.org/drawingml/2006/main" noChangeAspect="1"/>
             </wp:cNvGraphicFramePr>
@@ -6488,7 +6479,7 @@
                   <pic:spPr>
                     <a:xfrm>
                       <a:off x="0" y="0"/>
-                      <a:ext cx="5943600" cy="2371725"/>
+                      <a:ext cx="5600525" cy="2050534"/>
                     </a:xfrm>
                     <a:prstGeom prst="rect">
                       <a:avLst/>
@@ -6665,7 +6656,13 @@
         <w:t>thing</w:t>
       </w:r>
       <w:r>
-        <w:t xml:space="preserve"> (Registry -&gt; </w:t>
+        <w:t xml:space="preserve"> (</w:t>
+      </w:r>
+      <w:r>
+        <w:t>Manage</w:t>
+      </w:r>
+      <w:r>
+        <w:t xml:space="preserve"> -&gt; </w:t>
       </w:r>
       <w:r>
         <w:rPr>
@@ -7086,7 +7083,19 @@
       </w:r>
       <w:proofErr w:type="spellEnd"/>
       <w:r>
-        <w:t>/publisher project to your own directory (i.e. ww101/07b/02_publisher) and update the files.</w:t>
+        <w:t>/publisher project to your own directory (i.e. ww101/07</w:t>
+      </w:r>
+      <w:r>
+        <w:t>c</w:t>
+      </w:r>
+      <w:r>
+        <w:t>/0</w:t>
+      </w:r>
+      <w:r>
+        <w:t>4</w:t>
+      </w:r>
+      <w:r>
+        <w:t>_publisher) and update the files.</w:t>
       </w:r>
     </w:p>
     <w:p>
@@ -7893,7 +7902,19 @@
       </w:r>
       <w:proofErr w:type="spellEnd"/>
       <w:r>
-        <w:t xml:space="preserve">/subscriber to your directory (i.e. wa101/07b/05_subscriber) and modify the DCT and </w:t>
+        <w:t>/subscriber to your directory (i.e. wa101/07</w:t>
+      </w:r>
+      <w:r>
+        <w:t>c</w:t>
+      </w:r>
+      <w:r>
+        <w:t>/0</w:t>
+      </w:r>
+      <w:r>
+        <w:t>6</w:t>
+      </w:r>
+      <w:r>
+        <w:t xml:space="preserve">_subscriber) and modify the DCT and </w:t>
       </w:r>
       <w:proofErr w:type="spellStart"/>
       <w:r>
@@ -9370,7 +9391,7 @@
               <w:rPr>
                 <w:noProof/>
               </w:rPr>
-              <w:t>21</w:t>
+              <w:t>25</w:t>
             </w:r>
             <w:r>
               <w:fldChar w:fldCharType="end"/>
@@ -9378,14 +9399,27 @@
             <w:r>
               <w:t xml:space="preserve"> of </w:t>
             </w:r>
-            <w:fldSimple w:instr=" NUMPAGES  ">
-              <w:r>
-                <w:rPr>
-                  <w:noProof/>
-                </w:rPr>
-                <w:t>26</w:t>
-              </w:r>
-            </w:fldSimple>
+            <w:r>
+              <w:fldChar w:fldCharType="begin"/>
+            </w:r>
+            <w:r>
+              <w:instrText xml:space="preserve"> NUMPAGES  </w:instrText>
+            </w:r>
+            <w:r>
+              <w:fldChar w:fldCharType="separate"/>
+            </w:r>
+            <w:r>
+              <w:rPr>
+                <w:noProof/>
+              </w:rPr>
+              <w:t>26</w:t>
+            </w:r>
+            <w:r>
+              <w:rPr>
+                <w:noProof/>
+              </w:rPr>
+              <w:fldChar w:fldCharType="end"/>
+            </w:r>
           </w:p>
         </w:sdtContent>
       </w:sdt>
@@ -11923,7 +11957,7 @@
   <w:style w:type="paragraph" w:default="1" w:styleId="Normal">
     <w:name w:val="Normal"/>
     <w:qFormat/>
-    <w:rsid w:val="003B6A5F"/>
+    <w:rsid w:val="008544B4"/>
   </w:style>
   <w:style w:type="paragraph" w:styleId="Heading1">
     <w:name w:val="heading 1"/>
@@ -12044,7 +12078,7 @@
     <w:uiPriority w:val="1"/>
     <w:semiHidden/>
     <w:unhideWhenUsed/>
-    <w:rsid w:val="003B6A5F"/>
+    <w:rsid w:val="008544B4"/>
   </w:style>
   <w:style w:type="table" w:default="1" w:styleId="TableNormal">
     <w:name w:val="Normal Table"/>
@@ -12066,7 +12100,7 @@
     <w:uiPriority w:val="99"/>
     <w:semiHidden/>
     <w:unhideWhenUsed/>
-    <w:rsid w:val="003B6A5F"/>
+    <w:rsid w:val="008544B4"/>
   </w:style>
   <w:style w:type="character" w:customStyle="1" w:styleId="Heading1Char">
     <w:name w:val="Heading 1 Char"/>
@@ -12950,7 +12984,7 @@
 </file>
 
 <file path=customXml/itemProps1.xml><?xml version="1.0" encoding="utf-8"?>
-<ds:datastoreItem xmlns:ds="http://schemas.openxmlformats.org/officeDocument/2006/customXml" ds:itemID="{F7261C1F-2B88-4044-B841-DF16079F176A}">
+<ds:datastoreItem xmlns:ds="http://schemas.openxmlformats.org/officeDocument/2006/customXml" ds:itemID="{23D96011-5A9F-452A-899E-27B5F4EF6981}">
   <ds:schemaRefs>
     <ds:schemaRef ds:uri="http://schemas.openxmlformats.org/officeDocument/2006/bibliography"/>
   </ds:schemaRefs>

</xml_diff>

<commit_message>
Update labs to make it clear the CLIENT_ID is the AWS thing name.
</commit_message>
<xml_diff>
--- a/labmanual/English/WW101-07c-MQTT-AWS.docx
+++ b/labmanual/English/WW101-07c-MQTT-AWS.docx
@@ -8,8 +8,6 @@
           <w:rStyle w:val="BookTitle"/>
         </w:rPr>
       </w:pPr>
-      <w:bookmarkStart w:id="0" w:name="_GoBack"/>
-      <w:bookmarkEnd w:id="0"/>
       <w:r>
         <w:rPr>
           <w:rStyle w:val="BookTitle"/>
@@ -1693,12 +1691,12 @@
       <w:pPr>
         <w:pStyle w:val="Heading1"/>
       </w:pPr>
-      <w:bookmarkStart w:id="1" w:name="_Toc500767602"/>
+      <w:bookmarkStart w:id="0" w:name="_Toc500767602"/>
       <w:r>
         <w:lastRenderedPageBreak/>
         <w:t>Amazon Web Services (AWS)</w:t>
       </w:r>
-      <w:bookmarkEnd w:id="1"/>
+      <w:bookmarkEnd w:id="0"/>
     </w:p>
     <w:p>
       <w:hyperlink r:id="rId9" w:history="1">
@@ -2020,12 +2018,12 @@
       <w:pPr>
         <w:pStyle w:val="Heading1"/>
       </w:pPr>
-      <w:bookmarkStart w:id="2" w:name="_Toc500767603"/>
+      <w:bookmarkStart w:id="1" w:name="_Toc500767603"/>
       <w:r>
         <w:lastRenderedPageBreak/>
         <w:t>AWS IoT Introduction</w:t>
       </w:r>
-      <w:bookmarkEnd w:id="2"/>
+      <w:bookmarkEnd w:id="1"/>
     </w:p>
     <w:p>
       <w:r>
@@ -2303,12 +2301,12 @@
       <w:pPr>
         <w:pStyle w:val="Heading1"/>
       </w:pPr>
-      <w:bookmarkStart w:id="3" w:name="_Toc500767604"/>
+      <w:bookmarkStart w:id="2" w:name="_Toc500767604"/>
       <w:r>
         <w:lastRenderedPageBreak/>
         <w:t>AWS IoT Resources</w:t>
       </w:r>
-      <w:bookmarkEnd w:id="3"/>
+      <w:bookmarkEnd w:id="2"/>
     </w:p>
     <w:p>
       <w:r>
@@ -2821,7 +2819,7 @@
       <w:pPr>
         <w:pStyle w:val="Heading1"/>
       </w:pPr>
-      <w:bookmarkStart w:id="4" w:name="_Toc500767605"/>
+      <w:bookmarkStart w:id="3" w:name="_Toc500767605"/>
       <w:r>
         <w:lastRenderedPageBreak/>
         <w:t xml:space="preserve">AWS </w:t>
@@ -2829,17 +2827,17 @@
       <w:r>
         <w:t>IoT Console</w:t>
       </w:r>
+      <w:bookmarkEnd w:id="3"/>
+    </w:p>
+    <w:p>
+      <w:pPr>
+        <w:pStyle w:val="Heading2"/>
+      </w:pPr>
+      <w:bookmarkStart w:id="4" w:name="_Toc500767606"/>
+      <w:r>
+        <w:t>Creating an AWS IoT Account</w:t>
+      </w:r>
       <w:bookmarkEnd w:id="4"/>
-    </w:p>
-    <w:p>
-      <w:pPr>
-        <w:pStyle w:val="Heading2"/>
-      </w:pPr>
-      <w:bookmarkStart w:id="5" w:name="_Toc500767606"/>
-      <w:r>
-        <w:t>Creating an AWS IoT Account</w:t>
-      </w:r>
-      <w:bookmarkEnd w:id="5"/>
     </w:p>
     <w:p>
       <w:r>
@@ -2977,14 +2975,14 @@
         <w:pStyle w:val="Heading2"/>
       </w:pPr>
       <w:hyperlink r:id="rId24" w:history="1">
-        <w:bookmarkStart w:id="6" w:name="_Toc500767607"/>
+        <w:bookmarkStart w:id="5" w:name="_Toc500767607"/>
         <w:r>
           <w:rPr>
             <w:rStyle w:val="Hyperlink"/>
           </w:rPr>
           <w:t>Thing Shadow</w:t>
         </w:r>
-        <w:bookmarkEnd w:id="6"/>
+        <w:bookmarkEnd w:id="5"/>
       </w:hyperlink>
     </w:p>
     <w:p>
@@ -3779,11 +3777,11 @@
       <w:pPr>
         <w:pStyle w:val="Heading2"/>
       </w:pPr>
-      <w:bookmarkStart w:id="7" w:name="_Toc500767608"/>
+      <w:bookmarkStart w:id="6" w:name="_Toc500767608"/>
       <w:r>
         <w:t>Topics</w:t>
       </w:r>
-      <w:bookmarkEnd w:id="7"/>
+      <w:bookmarkEnd w:id="6"/>
     </w:p>
     <w:p>
       <w:r>
@@ -3947,14 +3945,14 @@
         <w:pStyle w:val="Heading2"/>
       </w:pPr>
       <w:hyperlink r:id="rId27" w:history="1">
-        <w:bookmarkStart w:id="8" w:name="_Toc500767609"/>
+        <w:bookmarkStart w:id="7" w:name="_Toc500767609"/>
         <w:r>
           <w:rPr>
             <w:rStyle w:val="Hyperlink"/>
           </w:rPr>
           <w:t>Device Shadow Topics</w:t>
         </w:r>
-        <w:bookmarkEnd w:id="8"/>
+        <w:bookmarkEnd w:id="7"/>
       </w:hyperlink>
     </w:p>
     <w:p>
@@ -4696,7 +4694,7 @@
           <w:szCs w:val="28"/>
         </w:rPr>
       </w:pPr>
-      <w:bookmarkStart w:id="9" w:name="_Toc495328183"/>
+      <w:bookmarkStart w:id="8" w:name="_Toc495328183"/>
       <w:r>
         <w:br w:type="page"/>
       </w:r>
@@ -4705,13 +4703,13 @@
       <w:pPr>
         <w:pStyle w:val="Heading1"/>
       </w:pPr>
-      <w:bookmarkStart w:id="10" w:name="_Toc500767610"/>
+      <w:bookmarkStart w:id="9" w:name="_Toc500767610"/>
       <w:r>
         <w:lastRenderedPageBreak/>
         <w:t>Using MQTT with AWS</w:t>
       </w:r>
+      <w:bookmarkEnd w:id="8"/>
       <w:bookmarkEnd w:id="9"/>
-      <w:bookmarkEnd w:id="10"/>
     </w:p>
     <w:p>
       <w:r>
@@ -5066,12 +5064,12 @@
       <w:pPr>
         <w:pStyle w:val="Heading1"/>
       </w:pPr>
-      <w:bookmarkStart w:id="11" w:name="_Toc500767611"/>
+      <w:bookmarkStart w:id="10" w:name="_Toc500767611"/>
       <w:r>
         <w:lastRenderedPageBreak/>
         <w:t>Using HTTPS with AWS</w:t>
       </w:r>
-      <w:bookmarkEnd w:id="11"/>
+      <w:bookmarkEnd w:id="10"/>
     </w:p>
     <w:p>
       <w:r>
@@ -5171,28 +5169,28 @@
       <w:pPr>
         <w:pStyle w:val="Heading1"/>
       </w:pPr>
-      <w:bookmarkStart w:id="12" w:name="_Toc500767612"/>
+      <w:bookmarkStart w:id="11" w:name="_Toc500767612"/>
       <w:r>
         <w:lastRenderedPageBreak/>
         <w:t>Exercise(s)</w:t>
       </w:r>
+      <w:bookmarkEnd w:id="11"/>
+    </w:p>
+    <w:p>
+      <w:pPr>
+        <w:pStyle w:val="Exercise"/>
+      </w:pPr>
+      <w:bookmarkStart w:id="12" w:name="_Toc500767613"/>
+      <w:r>
+        <w:t xml:space="preserve">Run </w:t>
+      </w:r>
+      <w:r>
+        <w:t xml:space="preserve">the </w:t>
+      </w:r>
+      <w:r>
+        <w:t>AWS Tutorial</w:t>
+      </w:r>
       <w:bookmarkEnd w:id="12"/>
-    </w:p>
-    <w:p>
-      <w:pPr>
-        <w:pStyle w:val="Exercise"/>
-      </w:pPr>
-      <w:bookmarkStart w:id="13" w:name="_Toc500767613"/>
-      <w:r>
-        <w:t xml:space="preserve">Run </w:t>
-      </w:r>
-      <w:r>
-        <w:t xml:space="preserve">the </w:t>
-      </w:r>
-      <w:r>
-        <w:t>AWS Tutorial</w:t>
-      </w:r>
-      <w:bookmarkEnd w:id="13"/>
     </w:p>
     <w:p>
       <w:r>
@@ -5498,11 +5496,11 @@
         <w:lastRenderedPageBreak/>
         <w:t xml:space="preserve"> </w:t>
       </w:r>
-      <w:bookmarkStart w:id="14" w:name="_Toc500767614"/>
+      <w:bookmarkStart w:id="13" w:name="_Toc500767614"/>
       <w:r>
         <w:t>Create new AWS Thing</w:t>
       </w:r>
-      <w:bookmarkEnd w:id="14"/>
+      <w:bookmarkEnd w:id="13"/>
     </w:p>
     <w:p>
       <w:r>
@@ -7389,12 +7387,12 @@
       <w:pPr>
         <w:pStyle w:val="Exercise"/>
       </w:pPr>
-      <w:bookmarkStart w:id="15" w:name="_Toc500767615"/>
+      <w:bookmarkStart w:id="14" w:name="_Toc500767615"/>
       <w:r>
         <w:lastRenderedPageBreak/>
         <w:t>Learn how to use the AWS MQTT Test Client</w:t>
       </w:r>
-      <w:bookmarkEnd w:id="15"/>
+      <w:bookmarkEnd w:id="14"/>
       <w:r>
         <w:t xml:space="preserve"> </w:t>
       </w:r>
@@ -7569,7 +7567,15 @@
       </w:pPr>
       <w:r>
         <w:lastRenderedPageBreak/>
-        <w:t>Publishing to a Topic from the Test Client:</w:t>
+        <w:t xml:space="preserve">Publishing to a Topic from the Test </w:t>
+      </w:r>
+      <w:bookmarkStart w:id="15" w:name="_GoBack"/>
+      <w:r>
+        <w:t>Client</w:t>
+      </w:r>
+      <w:bookmarkEnd w:id="15"/>
+      <w:r>
+        <w:t>:</w:t>
       </w:r>
     </w:p>
     <w:p>
@@ -7859,7 +7865,19 @@
         </w:numPr>
       </w:pPr>
       <w:r>
-        <w:t>Copy the certificates that you generated in the first exercise into the resources/apps/aws_iot directory.  Replace two of the existing files in that directory as follows:</w:t>
+        <w:t>Copy the certificates that you generated</w:t>
+      </w:r>
+      <w:r>
+        <w:t xml:space="preserve"> and saved</w:t>
+      </w:r>
+      <w:r>
+        <w:t xml:space="preserve"> </w:t>
+      </w:r>
+      <w:r>
+        <w:t>previously</w:t>
+      </w:r>
+      <w:r>
+        <w:t xml:space="preserve"> into the resources/apps/aws_iot directory.  Replace two of the existing files in that directory as follows:</w:t>
       </w:r>
     </w:p>
     <w:p>
@@ -8224,92 +8242,68 @@
         <w:rPr>
           <w:u w:val="single"/>
         </w:rPr>
-        <w:t xml:space="preserve">Modify the #define for CLIENT_ID to include your initials. This is necessary to prevent conflicts </w:t>
+        <w:t xml:space="preserve">Modify the #define for CLIENT_ID to </w:t>
       </w:r>
       <w:r>
         <w:rPr>
           <w:u w:val="single"/>
         </w:rPr>
-        <w:t>between multiple devices – every device MUST have a unique Client ID</w:t>
+        <w:t>the nam</w:t>
       </w:r>
       <w:r>
         <w:rPr>
           <w:u w:val="single"/>
         </w:rPr>
+        <w:t xml:space="preserve">e of the </w:t>
+      </w:r>
+      <w:r>
+        <w:rPr>
+          <w:i/>
+          <w:u w:val="single"/>
+        </w:rPr>
+        <w:t>thing</w:t>
+      </w:r>
+      <w:r>
+        <w:rPr>
+          <w:u w:val="single"/>
+        </w:rPr>
+        <w:t xml:space="preserve"> that you created previously</w:t>
+      </w:r>
+      <w:r>
+        <w:rPr>
+          <w:u w:val="single"/>
+        </w:rPr>
+        <w:t xml:space="preserve">. This is necessary to prevent conflicts </w:t>
+      </w:r>
+      <w:r>
+        <w:rPr>
+          <w:u w:val="single"/>
+        </w:rPr>
+        <w:t xml:space="preserve">between multiple devices </w:t>
+      </w:r>
+      <w:r>
+        <w:rPr>
+          <w:u w:val="single"/>
+        </w:rPr>
+        <w:t xml:space="preserve">on a broker </w:t>
+      </w:r>
+      <w:r>
+        <w:rPr>
+          <w:u w:val="single"/>
+        </w:rPr>
+        <w:t>– every device MUST have a unique Client ID</w:t>
+      </w:r>
+      <w:r>
+        <w:rPr>
+          <w:u w:val="single"/>
+        </w:rPr>
+        <w:t xml:space="preserve"> (i.e. Thing Name)</w:t>
+      </w:r>
+      <w:r>
+        <w:rPr>
+          <w:u w:val="single"/>
+        </w:rPr>
         <w:t>.</w:t>
-      </w:r>
-      <w:r>
-        <w:t xml:space="preserve"> In a production product, it would probably be a good idea to use the device's MAC </w:t>
-      </w:r>
-      <w:r>
-        <w:t>address</w:t>
-      </w:r>
-      <w:r>
-        <w:t xml:space="preserve"> as part of the </w:t>
-      </w:r>
-      <w:r>
-        <w:t>C</w:t>
-      </w:r>
-      <w:r>
-        <w:t xml:space="preserve">lient ID </w:t>
-      </w:r>
-      <w:r>
-        <w:t xml:space="preserve">string </w:t>
-      </w:r>
-      <w:r>
-        <w:t>since that guarantee</w:t>
-      </w:r>
-      <w:r>
-        <w:t>s</w:t>
-      </w:r>
-      <w:r>
-        <w:t xml:space="preserve"> a unique value for every device.</w:t>
-      </w:r>
-    </w:p>
-    <w:p>
-      <w:pPr>
-        <w:pStyle w:val="ListParagraph"/>
-        <w:numPr>
-          <w:ilvl w:val="1"/>
-          <w:numId w:val="7"/>
-        </w:numPr>
-        <w:rPr>
-          <w:u w:val="single"/>
-        </w:rPr>
-      </w:pPr>
-      <w:r>
-        <w:lastRenderedPageBreak/>
-        <w:t xml:space="preserve">Hint: The solution project </w:t>
-      </w:r>
-      <w:r>
-        <w:t>includes the</w:t>
-      </w:r>
-      <w:r>
-        <w:t xml:space="preserve"> MAC </w:t>
-      </w:r>
-      <w:r>
-        <w:t>address</w:t>
-      </w:r>
-      <w:r>
-        <w:t xml:space="preserve"> </w:t>
-      </w:r>
-      <w:r>
-        <w:t>in</w:t>
-      </w:r>
-      <w:r>
-        <w:t xml:space="preserve"> the </w:t>
-      </w:r>
-      <w:r>
-        <w:t>C</w:t>
-      </w:r>
-      <w:r>
-        <w:t xml:space="preserve">lient </w:t>
-      </w:r>
-      <w:r>
-        <w:t>ID</w:t>
-      </w:r>
-      <w:r>
-        <w:t>. Search for "WW101" in the solution project to see the changes.</w:t>
       </w:r>
     </w:p>
     <w:p>
@@ -8333,6 +8327,7 @@
         </w:numPr>
       </w:pPr>
       <w:r>
+        <w:lastRenderedPageBreak/>
         <w:t>Open the serial port and watch your terminal session.</w:t>
       </w:r>
     </w:p>
@@ -8760,25 +8755,65 @@
         <w:rPr>
           <w:u w:val="single"/>
         </w:rPr>
-        <w:t>Update the #define for CLIENT_ID to contain your initials</w:t>
+        <w:t xml:space="preserve">Update the #define for CLIENT_ID to </w:t>
       </w:r>
       <w:r>
         <w:rPr>
           <w:u w:val="single"/>
         </w:rPr>
+        <w:t xml:space="preserve">be the name of your </w:t>
+      </w:r>
+      <w:r>
+        <w:rPr>
+          <w:i/>
+          <w:u w:val="single"/>
+        </w:rPr>
+        <w:t>thing</w:t>
+      </w:r>
+      <w:r>
+        <w:rPr>
+          <w:u w:val="single"/>
+        </w:rPr>
         <w:t xml:space="preserve"> so that it is a unique value</w:t>
       </w:r>
       <w:r>
         <w:rPr>
           <w:u w:val="single"/>
         </w:rPr>
-        <w:t xml:space="preserve"> or use your device's MAC address</w:t>
-      </w:r>
-      <w:r>
-        <w:rPr>
-          <w:u w:val="single"/>
-        </w:rPr>
         <w:t>.</w:t>
+      </w:r>
+    </w:p>
+    <w:p>
+      <w:pPr>
+        <w:pStyle w:val="ListParagraph"/>
+        <w:numPr>
+          <w:ilvl w:val="0"/>
+          <w:numId w:val="8"/>
+        </w:numPr>
+      </w:pPr>
+      <w:r>
+        <w:t xml:space="preserve">We will use the same </w:t>
+      </w:r>
+      <w:r>
+        <w:rPr>
+          <w:i/>
+        </w:rPr>
+        <w:t>thing</w:t>
+      </w:r>
+      <w:r>
+        <w:t>, certificate, and keys that we did for exercise 2.</w:t>
+      </w:r>
+    </w:p>
+    <w:p>
+      <w:pPr>
+        <w:pStyle w:val="ListParagraph"/>
+        <w:numPr>
+          <w:ilvl w:val="0"/>
+          <w:numId w:val="8"/>
+        </w:numPr>
+      </w:pPr>
+      <w:r>
+        <w:t>Publish messages using the AWS Test MQTT Client.</w:t>
       </w:r>
     </w:p>
     <w:p>
@@ -8788,54 +8823,6 @@
           <w:ilvl w:val="1"/>
           <w:numId w:val="8"/>
         </w:numPr>
-        <w:rPr>
-          <w:u w:val="single"/>
-        </w:rPr>
-      </w:pPr>
-      <w:r>
-        <w:t>Hint: The solution project includes the MAC address in the Client ID. Search for "WW101" in the solution project to see the changes.</w:t>
-      </w:r>
-    </w:p>
-    <w:p>
-      <w:pPr>
-        <w:pStyle w:val="ListParagraph"/>
-        <w:numPr>
-          <w:ilvl w:val="0"/>
-          <w:numId w:val="8"/>
-        </w:numPr>
-      </w:pPr>
-      <w:r>
-        <w:t xml:space="preserve">We will use the same </w:t>
-      </w:r>
-      <w:r>
-        <w:rPr>
-          <w:i/>
-        </w:rPr>
-        <w:t>thing</w:t>
-      </w:r>
-      <w:r>
-        <w:t>, certificate, and keys that we did for exercise 2.</w:t>
-      </w:r>
-    </w:p>
-    <w:p>
-      <w:pPr>
-        <w:pStyle w:val="ListParagraph"/>
-        <w:numPr>
-          <w:ilvl w:val="0"/>
-          <w:numId w:val="8"/>
-        </w:numPr>
-      </w:pPr>
-      <w:r>
-        <w:t>Publish messages using the AWS Test MQTT Client.</w:t>
-      </w:r>
-    </w:p>
-    <w:p>
-      <w:pPr>
-        <w:pStyle w:val="ListParagraph"/>
-        <w:numPr>
-          <w:ilvl w:val="1"/>
-          <w:numId w:val="8"/>
-        </w:numPr>
       </w:pPr>
       <w:r>
         <w:t>Determine what string needs to be sent to turn the light on or off.</w:t>
@@ -8958,43 +8945,22 @@
         <w:t>different</w:t>
       </w:r>
       <w:r>
-        <w:t xml:space="preserve"> CLIENT IDs or it will not work – the two kits will interfere with each other. </w:t>
-      </w:r>
-    </w:p>
-    <w:p>
-      <w:pPr>
-        <w:pStyle w:val="ListParagraph"/>
-        <w:numPr>
-          <w:ilvl w:val="2"/>
-          <w:numId w:val="9"/>
-        </w:numPr>
-      </w:pPr>
-      <w:r>
-        <w:t xml:space="preserve">The </w:t>
-      </w:r>
-      <w:r>
-        <w:t xml:space="preserve">publisher and subscriber </w:t>
-      </w:r>
-      <w:r>
-        <w:t>solution project</w:t>
-      </w:r>
-      <w:r>
-        <w:t>s</w:t>
-      </w:r>
-      <w:r>
-        <w:t xml:space="preserve"> include the MAC address in the Client ID</w:t>
-      </w:r>
-      <w:r>
-        <w:t xml:space="preserve"> to ensure that it is unique for each kit</w:t>
-      </w:r>
-      <w:r>
-        <w:t>. Search for "WW101" in the solution project</w:t>
-      </w:r>
-      <w:r>
-        <w:t>s</w:t>
-      </w:r>
-      <w:r>
-        <w:t xml:space="preserve"> to see the changes.</w:t>
+        <w:t xml:space="preserve"> CLIENT IDs </w:t>
+      </w:r>
+      <w:r>
+        <w:t xml:space="preserve">(i.e. </w:t>
+      </w:r>
+      <w:r>
+        <w:rPr>
+          <w:i/>
+        </w:rPr>
+        <w:t>thing</w:t>
+      </w:r>
+      <w:r>
+        <w:t xml:space="preserve"> names) </w:t>
+      </w:r>
+      <w:r>
+        <w:t xml:space="preserve">or it will not work – the two kits will interfere with each other. </w:t>
       </w:r>
     </w:p>
     <w:p>
@@ -9149,7 +9115,6 @@
         </w:numPr>
       </w:pPr>
       <w:r>
-        <w:lastRenderedPageBreak/>
         <w:t>Update the message broker address to match what you created in the previous exercises.</w:t>
       </w:r>
     </w:p>
@@ -9198,6 +9163,7 @@
     <w:p>
       <w:pPr>
         <w:pStyle w:val="ListParagraph"/>
+        <w:keepNext/>
         <w:numPr>
           <w:ilvl w:val="0"/>
           <w:numId w:val="10"/>
@@ -9210,13 +9176,27 @@
         <w:rPr>
           <w:u w:val="single"/>
         </w:rPr>
-        <w:t>Update the #define for CLIENT_ID to contain your initials</w:t>
+        <w:lastRenderedPageBreak/>
+        <w:t xml:space="preserve">Update the #define for CLIENT_ID to </w:t>
       </w:r>
       <w:r>
         <w:rPr>
           <w:u w:val="single"/>
         </w:rPr>
-        <w:t xml:space="preserve"> so that it is a unique value or use your device's MAC address</w:t>
+        <w:t xml:space="preserve">be the name of your </w:t>
+      </w:r>
+      <w:r>
+        <w:rPr>
+          <w:i/>
+          <w:u w:val="single"/>
+        </w:rPr>
+        <w:t>thing</w:t>
+      </w:r>
+      <w:r>
+        <w:rPr>
+          <w:u w:val="single"/>
+        </w:rPr>
+        <w:t xml:space="preserve"> so that it is a unique</w:t>
       </w:r>
       <w:r>
         <w:rPr>
@@ -9252,37 +9232,6 @@
           <w:u w:val="single"/>
         </w:rPr>
         <w:t>.</w:t>
-      </w:r>
-    </w:p>
-    <w:p>
-      <w:pPr>
-        <w:pStyle w:val="ListParagraph"/>
-        <w:numPr>
-          <w:ilvl w:val="1"/>
-          <w:numId w:val="10"/>
-        </w:numPr>
-        <w:rPr>
-          <w:u w:val="single"/>
-        </w:rPr>
-      </w:pPr>
-      <w:r>
-        <w:t xml:space="preserve">Hint: The solution project includes the MAC address in the Client ID. Search for "WW101" in the solution project's </w:t>
-      </w:r>
-      <w:r>
-        <w:rPr>
-          <w:i/>
-          <w:u w:val="single"/>
-        </w:rPr>
-        <w:t>aws_common.c</w:t>
-      </w:r>
-      <w:r>
-        <w:rPr>
-          <w:u w:val="single"/>
-        </w:rPr>
-        <w:t xml:space="preserve"> </w:t>
-      </w:r>
-      <w:r>
-        <w:t>file to see the changes.</w:t>
       </w:r>
     </w:p>
     <w:p>
@@ -10227,27 +10176,14 @@
             <w:r>
               <w:t xml:space="preserve"> of </w:t>
             </w:r>
-            <w:r>
-              <w:fldChar w:fldCharType="begin"/>
-            </w:r>
-            <w:r>
-              <w:instrText xml:space="preserve"> NUMPAGES  </w:instrText>
-            </w:r>
-            <w:r>
-              <w:fldChar w:fldCharType="separate"/>
-            </w:r>
-            <w:r>
-              <w:rPr>
-                <w:noProof/>
-              </w:rPr>
-              <w:t>26</w:t>
-            </w:r>
-            <w:r>
-              <w:rPr>
-                <w:noProof/>
-              </w:rPr>
-              <w:fldChar w:fldCharType="end"/>
-            </w:r>
+            <w:fldSimple w:instr=" NUMPAGES  ">
+              <w:r>
+                <w:rPr>
+                  <w:noProof/>
+                </w:rPr>
+                <w:t>26</w:t>
+              </w:r>
+            </w:fldSimple>
           </w:p>
         </w:sdtContent>
       </w:sdt>
@@ -12785,7 +12721,7 @@
   <w:style w:type="paragraph" w:default="1" w:styleId="Normal">
     <w:name w:val="Normal"/>
     <w:qFormat/>
-    <w:rsid w:val="00F31737"/>
+    <w:rsid w:val="00184B03"/>
   </w:style>
   <w:style w:type="paragraph" w:styleId="Heading1">
     <w:name w:val="heading 1"/>
@@ -12906,7 +12842,7 @@
     <w:uiPriority w:val="1"/>
     <w:semiHidden/>
     <w:unhideWhenUsed/>
-    <w:rsid w:val="00F31737"/>
+    <w:rsid w:val="00184B03"/>
   </w:style>
   <w:style w:type="table" w:default="1" w:styleId="TableNormal">
     <w:name w:val="Normal Table"/>
@@ -12928,7 +12864,7 @@
     <w:uiPriority w:val="99"/>
     <w:semiHidden/>
     <w:unhideWhenUsed/>
-    <w:rsid w:val="00F31737"/>
+    <w:rsid w:val="00184B03"/>
   </w:style>
   <w:style w:type="character" w:customStyle="1" w:styleId="Heading1Char">
     <w:name w:val="Heading 1 Char"/>
@@ -13812,7 +13748,7 @@
 </file>
 
 <file path=customXml/itemProps1.xml><?xml version="1.0" encoding="utf-8"?>
-<ds:datastoreItem xmlns:ds="http://schemas.openxmlformats.org/officeDocument/2006/customXml" ds:itemID="{9B240662-939C-4A19-BFFB-373A9813E582}">
+<ds:datastoreItem xmlns:ds="http://schemas.openxmlformats.org/officeDocument/2006/customXml" ds:itemID="{05BC0BC5-A0AF-4C8A-A937-2BAD997412D8}">
   <ds:schemaRefs>
     <ds:schemaRef ds:uri="http://schemas.openxmlformats.org/officeDocument/2006/bibliography"/>
   </ds:schemaRefs>

</xml_diff>